<commit_message>
feat(test): added more comments in the doc
</commit_message>
<xml_diff>
--- a/docs/Documentation.docx
+++ b/docs/Documentation.docx
@@ -556,7 +556,9 @@
         <w:pStyle w:val="Normal"/>
         <w:bidi w:val="0"/>
         <w:jc w:val="left"/>
-        <w:rPr/>
+        <w:rPr>
+          <w:rStyle w:val="InternetLink"/>
+        </w:rPr>
       </w:pPr>
       <w:r>
         <w:rPr/>
@@ -567,6 +569,52 @@
           <w:rStyle w:val="InternetLink"/>
         </w:rPr>
         <w:t>https://stackoverflow.com/questions/73830695/failed-to-execute-posixpathdot-make-sure-the-graphviz-executables-are-on-y</w:t>
+      </w:r>
+    </w:p>
+    <w:p>
+      <w:pPr>
+        <w:pStyle w:val="Normal"/>
+        <w:bidi w:val="0"/>
+        <w:jc w:val="left"/>
+        <w:rPr/>
+      </w:pPr>
+      <w:r>
+        <w:rPr/>
+      </w:r>
+    </w:p>
+    <w:p>
+      <w:pPr>
+        <w:pStyle w:val="Normal"/>
+        <w:bidi w:val="0"/>
+        <w:jc w:val="left"/>
+        <w:rPr/>
+      </w:pPr>
+      <w:r>
+        <w:rPr/>
+        <w:t>Alternatively, you can use a IDE like Spyder which doesn’t require Graphviz installation.</w:t>
+      </w:r>
+    </w:p>
+    <w:p>
+      <w:pPr>
+        <w:pStyle w:val="Normal"/>
+        <w:bidi w:val="0"/>
+        <w:jc w:val="left"/>
+        <w:rPr/>
+      </w:pPr>
+      <w:r>
+        <w:rPr/>
+      </w:r>
+    </w:p>
+    <w:p>
+      <w:pPr>
+        <w:pStyle w:val="Normal"/>
+        <w:bidi w:val="0"/>
+        <w:jc w:val="left"/>
+        <w:rPr/>
+      </w:pPr>
+      <w:r>
+        <w:rPr/>
+        <w:t>I left a video demo as well to see it in action.</w:t>
       </w:r>
     </w:p>
     <w:p>
@@ -703,15 +751,7 @@
       </w:pPr>
       <w:r>
         <w:rPr/>
-        <w:t>Bypass</w:t>
-      </w:r>
-      <w:r>
-        <w:rPr/>
-        <w:t xml:space="preserve"> the image popup image per graph and just store them in the folder. </w:t>
-      </w:r>
-      <w:r>
-        <w:rPr/>
-        <w:t>That way it just runs without barriers.</w:t>
+        <w:t>Bypass the image popup image per graph and just store them in the folder. That way it just runs without barriers.</w:t>
       </w:r>
     </w:p>
     <w:p>

</xml_diff>